<commit_message>
Completed lab 3 - lab 2 and lab 3 (and maybe lab 1) still need some questions answering
</commit_message>
<xml_diff>
--- a/Lab3/Lab 3.docx
+++ b/Lab3/Lab 3.docx
@@ -658,10 +658,26 @@
     </w:p>
     <w:p>
       <w:r>
-        <w:t xml:space="preserve">As we can see the bandwidth of the FM modulated message is approximately  </w:t>
-      </w:r>
-      <w:r>
-        <w:t xml:space="preserve">twice the value of Kf + the original message frequency 2(30k + 1k) = 70k and our FM modulated frequency </w:t>
+        <w:t xml:space="preserve">As we can see the bandwidth of the FM modulated message is </w:t>
+      </w:r>
+      <w:proofErr w:type="gramStart"/>
+      <w:r>
+        <w:t xml:space="preserve">approximately  </w:t>
+      </w:r>
+      <w:r>
+        <w:t>twice</w:t>
+      </w:r>
+      <w:proofErr w:type="gramEnd"/>
+      <w:r>
+        <w:t xml:space="preserve"> the value of </w:t>
+      </w:r>
+      <w:proofErr w:type="spellStart"/>
+      <w:r>
+        <w:t>Kf</w:t>
+      </w:r>
+      <w:proofErr w:type="spellEnd"/>
+      <w:r>
+        <w:t xml:space="preserve"> + the original message frequency 2(30k + 1k) = 70k and our FM modulated frequency </w:t>
       </w:r>
       <w:r>
         <w:t>has a bandwidth of about</w:t>
@@ -1103,6 +1119,183 @@
       </w:r>
     </w:p>
     <w:p>
+      <w:r>
+        <w:rPr>
+          <w:noProof/>
+          <w:lang w:eastAsia="en-GB"/>
+        </w:rPr>
+        <w:drawing>
+          <wp:inline distT="0" distB="0" distL="0" distR="0" wp14:anchorId="74DCE130" wp14:editId="59B33E29">
+            <wp:extent cx="5731510" cy="3223895"/>
+            <wp:effectExtent l="0" t="0" r="2540" b="0"/>
+            <wp:docPr id="19" name="Picture 19"/>
+            <wp:cNvGraphicFramePr>
+              <a:graphicFrameLocks xmlns:a="http://schemas.openxmlformats.org/drawingml/2006/main" noChangeAspect="1"/>
+            </wp:cNvGraphicFramePr>
+            <a:graphic xmlns:a="http://schemas.openxmlformats.org/drawingml/2006/main">
+              <a:graphicData uri="http://schemas.openxmlformats.org/drawingml/2006/picture">
+                <pic:pic xmlns:pic="http://schemas.openxmlformats.org/drawingml/2006/picture">
+                  <pic:nvPicPr>
+                    <pic:cNvPr id="1" name=""/>
+                    <pic:cNvPicPr/>
+                  </pic:nvPicPr>
+                  <pic:blipFill>
+                    <a:blip r:embed="rId22"/>
+                    <a:stretch>
+                      <a:fillRect/>
+                    </a:stretch>
+                  </pic:blipFill>
+                  <pic:spPr>
+                    <a:xfrm>
+                      <a:off x="0" y="0"/>
+                      <a:ext cx="5731510" cy="3223895"/>
+                    </a:xfrm>
+                    <a:prstGeom prst="rect">
+                      <a:avLst/>
+                    </a:prstGeom>
+                  </pic:spPr>
+                </pic:pic>
+              </a:graphicData>
+            </a:graphic>
+          </wp:inline>
+        </w:drawing>
+      </w:r>
+    </w:p>
+    <w:p>
+      <w:r>
+        <w:t>Classic FM</w:t>
+      </w:r>
+    </w:p>
+    <w:p>
+      <w:r>
+        <w:rPr>
+          <w:noProof/>
+          <w:lang w:eastAsia="en-GB"/>
+        </w:rPr>
+        <w:lastRenderedPageBreak/>
+        <w:drawing>
+          <wp:inline distT="0" distB="0" distL="0" distR="0" wp14:anchorId="4E0F8D89" wp14:editId="5FE8995D">
+            <wp:extent cx="5731510" cy="3223895"/>
+            <wp:effectExtent l="0" t="0" r="2540" b="0"/>
+            <wp:docPr id="20" name="Picture 20"/>
+            <wp:cNvGraphicFramePr>
+              <a:graphicFrameLocks xmlns:a="http://schemas.openxmlformats.org/drawingml/2006/main" noChangeAspect="1"/>
+            </wp:cNvGraphicFramePr>
+            <a:graphic xmlns:a="http://schemas.openxmlformats.org/drawingml/2006/main">
+              <a:graphicData uri="http://schemas.openxmlformats.org/drawingml/2006/picture">
+                <pic:pic xmlns:pic="http://schemas.openxmlformats.org/drawingml/2006/picture">
+                  <pic:nvPicPr>
+                    <pic:cNvPr id="1" name=""/>
+                    <pic:cNvPicPr/>
+                  </pic:nvPicPr>
+                  <pic:blipFill>
+                    <a:blip r:embed="rId23"/>
+                    <a:stretch>
+                      <a:fillRect/>
+                    </a:stretch>
+                  </pic:blipFill>
+                  <pic:spPr>
+                    <a:xfrm>
+                      <a:off x="0" y="0"/>
+                      <a:ext cx="5731510" cy="3223895"/>
+                    </a:xfrm>
+                    <a:prstGeom prst="rect">
+                      <a:avLst/>
+                    </a:prstGeom>
+                  </pic:spPr>
+                </pic:pic>
+              </a:graphicData>
+            </a:graphic>
+          </wp:inline>
+        </w:drawing>
+      </w:r>
+    </w:p>
+    <w:p>
+      <w:r>
+        <w:rPr>
+          <w:noProof/>
+          <w:lang w:eastAsia="en-GB"/>
+        </w:rPr>
+        <w:drawing>
+          <wp:inline distT="0" distB="0" distL="0" distR="0" wp14:anchorId="411223BE" wp14:editId="4EBF8776">
+            <wp:extent cx="5731510" cy="3223895"/>
+            <wp:effectExtent l="0" t="0" r="2540" b="0"/>
+            <wp:docPr id="21" name="Picture 21"/>
+            <wp:cNvGraphicFramePr>
+              <a:graphicFrameLocks xmlns:a="http://schemas.openxmlformats.org/drawingml/2006/main" noChangeAspect="1"/>
+            </wp:cNvGraphicFramePr>
+            <a:graphic xmlns:a="http://schemas.openxmlformats.org/drawingml/2006/main">
+              <a:graphicData uri="http://schemas.openxmlformats.org/drawingml/2006/picture">
+                <pic:pic xmlns:pic="http://schemas.openxmlformats.org/drawingml/2006/picture">
+                  <pic:nvPicPr>
+                    <pic:cNvPr id="1" name=""/>
+                    <pic:cNvPicPr/>
+                  </pic:nvPicPr>
+                  <pic:blipFill>
+                    <a:blip r:embed="rId24"/>
+                    <a:stretch>
+                      <a:fillRect/>
+                    </a:stretch>
+                  </pic:blipFill>
+                  <pic:spPr>
+                    <a:xfrm>
+                      <a:off x="0" y="0"/>
+                      <a:ext cx="5731510" cy="3223895"/>
+                    </a:xfrm>
+                    <a:prstGeom prst="rect">
+                      <a:avLst/>
+                    </a:prstGeom>
+                  </pic:spPr>
+                </pic:pic>
+              </a:graphicData>
+            </a:graphic>
+          </wp:inline>
+        </w:drawing>
+      </w:r>
+    </w:p>
+    <w:p>
+      <w:r>
+        <w:rPr>
+          <w:noProof/>
+          <w:lang w:eastAsia="en-GB"/>
+        </w:rPr>
+        <w:lastRenderedPageBreak/>
+        <w:drawing>
+          <wp:inline distT="0" distB="0" distL="0" distR="0" wp14:anchorId="1FBD6C43" wp14:editId="4AEA804C">
+            <wp:extent cx="5731510" cy="3223895"/>
+            <wp:effectExtent l="0" t="0" r="2540" b="0"/>
+            <wp:docPr id="22" name="Picture 22"/>
+            <wp:cNvGraphicFramePr>
+              <a:graphicFrameLocks xmlns:a="http://schemas.openxmlformats.org/drawingml/2006/main" noChangeAspect="1"/>
+            </wp:cNvGraphicFramePr>
+            <a:graphic xmlns:a="http://schemas.openxmlformats.org/drawingml/2006/main">
+              <a:graphicData uri="http://schemas.openxmlformats.org/drawingml/2006/picture">
+                <pic:pic xmlns:pic="http://schemas.openxmlformats.org/drawingml/2006/picture">
+                  <pic:nvPicPr>
+                    <pic:cNvPr id="1" name=""/>
+                    <pic:cNvPicPr/>
+                  </pic:nvPicPr>
+                  <pic:blipFill>
+                    <a:blip r:embed="rId25"/>
+                    <a:stretch>
+                      <a:fillRect/>
+                    </a:stretch>
+                  </pic:blipFill>
+                  <pic:spPr>
+                    <a:xfrm>
+                      <a:off x="0" y="0"/>
+                      <a:ext cx="5731510" cy="3223895"/>
+                    </a:xfrm>
+                    <a:prstGeom prst="rect">
+                      <a:avLst/>
+                    </a:prstGeom>
+                  </pic:spPr>
+                </pic:pic>
+              </a:graphicData>
+            </a:graphic>
+          </wp:inline>
+        </w:drawing>
+      </w:r>
       <w:bookmarkStart w:id="0" w:name="_GoBack"/>
       <w:bookmarkEnd w:id="0"/>
     </w:p>

</xml_diff>